<commit_message>
Add writing assignment 01 as rmd
</commit_message>
<xml_diff>
--- a/Module01_WritingAssignment.docx
+++ b/Module01_WritingAssignment.docx
@@ -181,155 +181,163 @@
         </w:rPr>
         <w:t xml:space="preserve"> were microbes</w:t>
       </w:r>
+      <w:r>
+        <w:rPr>
+          <w:rFonts w:ascii="Times New Roman" w:hAnsi="Times New Roman" w:cs="Times New Roman"/>
+          <w:sz w:val="24"/>
+          <w:szCs w:val="24"/>
+        </w:rPr>
+        <w:t xml:space="preserve">, and as a result, many of the </w:t>
+      </w:r>
+      <w:r>
+        <w:rPr>
+          <w:rFonts w:ascii="Times New Roman" w:hAnsi="Times New Roman" w:cs="Times New Roman"/>
+          <w:sz w:val="24"/>
+          <w:szCs w:val="24"/>
+        </w:rPr>
+        <w:t xml:space="preserve">events dramatically impacting the Earth’s development occurred </w:t>
+      </w:r>
+      <w:r>
+        <w:rPr>
+          <w:rFonts w:ascii="Times New Roman" w:hAnsi="Times New Roman" w:cs="Times New Roman"/>
+          <w:sz w:val="24"/>
+          <w:szCs w:val="24"/>
+        </w:rPr>
+        <w:t>as a direct consequence of microbial process</w:t>
+      </w:r>
+      <w:r>
+        <w:rPr>
+          <w:rFonts w:ascii="Times New Roman" w:hAnsi="Times New Roman" w:cs="Times New Roman"/>
+          <w:sz w:val="24"/>
+          <w:szCs w:val="24"/>
+        </w:rPr>
+        <w:t>es</w:t>
+      </w:r>
+      <w:r>
+        <w:rPr>
+          <w:rFonts w:ascii="Times New Roman" w:hAnsi="Times New Roman" w:cs="Times New Roman"/>
+          <w:sz w:val="24"/>
+          <w:szCs w:val="24"/>
+        </w:rPr>
+        <w:t xml:space="preserve"> (</w:t>
+      </w:r>
+      <w:r>
+        <w:rPr>
+          <w:rFonts w:ascii="Times New Roman" w:hAnsi="Times New Roman" w:cs="Times New Roman"/>
+          <w:sz w:val="24"/>
+          <w:szCs w:val="24"/>
+        </w:rPr>
+        <w:t>1</w:t>
+      </w:r>
+      <w:r>
+        <w:rPr>
+          <w:rFonts w:ascii="Times New Roman" w:hAnsi="Times New Roman" w:cs="Times New Roman"/>
+          <w:sz w:val="24"/>
+          <w:szCs w:val="24"/>
+        </w:rPr>
+        <w:t>)</w:t>
+      </w:r>
+      <w:r>
+        <w:rPr>
+          <w:rFonts w:ascii="Times New Roman" w:hAnsi="Times New Roman" w:cs="Times New Roman"/>
+          <w:sz w:val="24"/>
+          <w:szCs w:val="24"/>
+        </w:rPr>
+        <w:t>. Earth is only the way that it is today because of microbes, and they have sculpted the global biosphere in their image. Only in recent geological history with the appearance of humans and, more specifically, the emergence of human industrial technology</w:t>
+      </w:r>
+      <w:r>
+        <w:rPr>
+          <w:rFonts w:ascii="Times New Roman" w:hAnsi="Times New Roman" w:cs="Times New Roman"/>
+          <w:sz w:val="24"/>
+          <w:szCs w:val="24"/>
+        </w:rPr>
+        <w:t>,</w:t>
+      </w:r>
+      <w:r>
+        <w:rPr>
+          <w:rFonts w:ascii="Times New Roman" w:hAnsi="Times New Roman" w:cs="Times New Roman"/>
+          <w:sz w:val="24"/>
+          <w:szCs w:val="24"/>
+        </w:rPr>
+        <w:t xml:space="preserve"> has the ecological balance of power been shifted away from microbial life</w:t>
+      </w:r>
+      <w:r>
+        <w:rPr>
+          <w:rFonts w:ascii="Times New Roman" w:hAnsi="Times New Roman" w:cs="Times New Roman"/>
+          <w:sz w:val="24"/>
+          <w:szCs w:val="24"/>
+        </w:rPr>
+        <w:t xml:space="preserve"> (</w:t>
+      </w:r>
+      <w:r>
+        <w:rPr>
+          <w:rFonts w:ascii="Times New Roman" w:hAnsi="Times New Roman" w:cs="Times New Roman"/>
+          <w:sz w:val="24"/>
+          <w:szCs w:val="24"/>
+        </w:rPr>
+        <w:t>2-4</w:t>
+      </w:r>
+      <w:r>
+        <w:rPr>
+          <w:rFonts w:ascii="Times New Roman" w:hAnsi="Times New Roman" w:cs="Times New Roman"/>
+          <w:sz w:val="24"/>
+          <w:szCs w:val="24"/>
+        </w:rPr>
+        <w:t>)</w:t>
+      </w:r>
+      <w:r>
+        <w:rPr>
+          <w:rFonts w:ascii="Times New Roman" w:hAnsi="Times New Roman" w:cs="Times New Roman"/>
+          <w:sz w:val="24"/>
+          <w:szCs w:val="24"/>
+        </w:rPr>
+        <w:t xml:space="preserve">. </w:t>
+      </w:r>
+      <w:r>
+        <w:rPr>
+          <w:rFonts w:ascii="Times New Roman" w:hAnsi="Times New Roman" w:cs="Times New Roman"/>
+          <w:sz w:val="24"/>
+          <w:szCs w:val="24"/>
+        </w:rPr>
+        <w:t xml:space="preserve">However, while humanity likely possesses or will someday possess the theoretical capacity to supplant the role of microbes in the biosphere, it is a foolish endeavour, as the earth was shaped by microbes for the sake of microbes, and a sizeable disruption in the way of things will likely have catastrophic effects across the global ecosystem, microbial or not. </w:t>
+      </w:r>
+      <w:r>
+        <w:rPr>
+          <w:rFonts w:ascii="Times New Roman" w:hAnsi="Times New Roman" w:cs="Times New Roman"/>
+          <w:sz w:val="24"/>
+          <w:szCs w:val="24"/>
+        </w:rPr>
+        <w:t xml:space="preserve">This is not to say that microbes are saint-like “guardians of metabolism”, as </w:t>
+      </w:r>
       <w:bookmarkStart w:id="0" w:name="_GoBack"/>
+      <w:proofErr w:type="spellStart"/>
+      <w:r>
+        <w:rPr>
+          <w:rFonts w:ascii="Times New Roman" w:hAnsi="Times New Roman" w:cs="Times New Roman"/>
+          <w:sz w:val="24"/>
+          <w:szCs w:val="24"/>
+        </w:rPr>
+        <w:t>Falkowski</w:t>
+      </w:r>
+      <w:proofErr w:type="spellEnd"/>
+      <w:r>
+        <w:rPr>
+          <w:rFonts w:ascii="Times New Roman" w:hAnsi="Times New Roman" w:cs="Times New Roman"/>
+          <w:i/>
+          <w:sz w:val="24"/>
+          <w:szCs w:val="24"/>
+        </w:rPr>
+        <w:t xml:space="preserve"> </w:t>
+      </w:r>
       <w:bookmarkEnd w:id="0"/>
       <w:r>
         <w:rPr>
           <w:rFonts w:ascii="Times New Roman" w:hAnsi="Times New Roman" w:cs="Times New Roman"/>
-          <w:sz w:val="24"/>
-          <w:szCs w:val="24"/>
-        </w:rPr>
-        <w:t xml:space="preserve">, and as a result, many of the </w:t>
-      </w:r>
-      <w:r>
-        <w:rPr>
-          <w:rFonts w:ascii="Times New Roman" w:hAnsi="Times New Roman" w:cs="Times New Roman"/>
-          <w:sz w:val="24"/>
-          <w:szCs w:val="24"/>
-        </w:rPr>
-        <w:t xml:space="preserve">events dramatically impacting the Earth’s development occurred </w:t>
-      </w:r>
-      <w:r>
-        <w:rPr>
-          <w:rFonts w:ascii="Times New Roman" w:hAnsi="Times New Roman" w:cs="Times New Roman"/>
-          <w:sz w:val="24"/>
-          <w:szCs w:val="24"/>
-        </w:rPr>
-        <w:t>as a direct consequence of microbial process</w:t>
-      </w:r>
-      <w:r>
-        <w:rPr>
-          <w:rFonts w:ascii="Times New Roman" w:hAnsi="Times New Roman" w:cs="Times New Roman"/>
-          <w:sz w:val="24"/>
-          <w:szCs w:val="24"/>
-        </w:rPr>
-        <w:t>es</w:t>
-      </w:r>
-      <w:r>
-        <w:rPr>
-          <w:rFonts w:ascii="Times New Roman" w:hAnsi="Times New Roman" w:cs="Times New Roman"/>
-          <w:sz w:val="24"/>
-          <w:szCs w:val="24"/>
-        </w:rPr>
-        <w:t xml:space="preserve"> (</w:t>
-      </w:r>
-      <w:r>
-        <w:rPr>
-          <w:rFonts w:ascii="Times New Roman" w:hAnsi="Times New Roman" w:cs="Times New Roman"/>
-          <w:sz w:val="24"/>
-          <w:szCs w:val="24"/>
-        </w:rPr>
-        <w:t>1</w:t>
-      </w:r>
-      <w:r>
-        <w:rPr>
-          <w:rFonts w:ascii="Times New Roman" w:hAnsi="Times New Roman" w:cs="Times New Roman"/>
-          <w:sz w:val="24"/>
-          <w:szCs w:val="24"/>
-        </w:rPr>
-        <w:t>)</w:t>
-      </w:r>
-      <w:r>
-        <w:rPr>
-          <w:rFonts w:ascii="Times New Roman" w:hAnsi="Times New Roman" w:cs="Times New Roman"/>
-          <w:sz w:val="24"/>
-          <w:szCs w:val="24"/>
-        </w:rPr>
-        <w:t>. Earth is only the way that it is today because of microbes, and they have sculpted the global biosphere in their image. Only in recent geological history with the appearance of humans and, more specifically, the emergence of human industrial technology</w:t>
-      </w:r>
-      <w:r>
-        <w:rPr>
-          <w:rFonts w:ascii="Times New Roman" w:hAnsi="Times New Roman" w:cs="Times New Roman"/>
-          <w:sz w:val="24"/>
-          <w:szCs w:val="24"/>
-        </w:rPr>
-        <w:t>,</w:t>
-      </w:r>
-      <w:r>
-        <w:rPr>
-          <w:rFonts w:ascii="Times New Roman" w:hAnsi="Times New Roman" w:cs="Times New Roman"/>
-          <w:sz w:val="24"/>
-          <w:szCs w:val="24"/>
-        </w:rPr>
-        <w:t xml:space="preserve"> has the ecological balance of power been shifted away from microbial life</w:t>
-      </w:r>
-      <w:r>
-        <w:rPr>
-          <w:rFonts w:ascii="Times New Roman" w:hAnsi="Times New Roman" w:cs="Times New Roman"/>
-          <w:sz w:val="24"/>
-          <w:szCs w:val="24"/>
-        </w:rPr>
-        <w:t xml:space="preserve"> (</w:t>
-      </w:r>
-      <w:r>
-        <w:rPr>
-          <w:rFonts w:ascii="Times New Roman" w:hAnsi="Times New Roman" w:cs="Times New Roman"/>
-          <w:sz w:val="24"/>
-          <w:szCs w:val="24"/>
-        </w:rPr>
-        <w:t>2-4</w:t>
-      </w:r>
-      <w:r>
-        <w:rPr>
-          <w:rFonts w:ascii="Times New Roman" w:hAnsi="Times New Roman" w:cs="Times New Roman"/>
-          <w:sz w:val="24"/>
-          <w:szCs w:val="24"/>
-        </w:rPr>
-        <w:t>)</w:t>
-      </w:r>
-      <w:r>
-        <w:rPr>
-          <w:rFonts w:ascii="Times New Roman" w:hAnsi="Times New Roman" w:cs="Times New Roman"/>
-          <w:sz w:val="24"/>
-          <w:szCs w:val="24"/>
-        </w:rPr>
-        <w:t xml:space="preserve">. </w:t>
-      </w:r>
-      <w:r>
-        <w:rPr>
-          <w:rFonts w:ascii="Times New Roman" w:hAnsi="Times New Roman" w:cs="Times New Roman"/>
-          <w:sz w:val="24"/>
-          <w:szCs w:val="24"/>
-        </w:rPr>
-        <w:t xml:space="preserve">However, while humanity likely possesses or will someday possess the theoretical capacity to supplant the role of microbes in the biosphere, it is a foolish endeavour, as the earth was shaped by microbes for the sake of microbes, and a sizeable disruption in the way of things will likely have catastrophic effects across the global ecosystem, microbial or not. </w:t>
-      </w:r>
-      <w:r>
-        <w:rPr>
-          <w:rFonts w:ascii="Times New Roman" w:hAnsi="Times New Roman" w:cs="Times New Roman"/>
-          <w:sz w:val="24"/>
-          <w:szCs w:val="24"/>
-        </w:rPr>
-        <w:t xml:space="preserve">This is not to say that microbes are saint-like “guardians of metabolism”, as </w:t>
-      </w:r>
-      <w:proofErr w:type="spellStart"/>
-      <w:r>
-        <w:rPr>
-          <w:rFonts w:ascii="Times New Roman" w:hAnsi="Times New Roman" w:cs="Times New Roman"/>
           <w:i/>
           <w:sz w:val="24"/>
           <w:szCs w:val="24"/>
         </w:rPr>
-        <w:t>Falkowski</w:t>
-      </w:r>
-      <w:proofErr w:type="spellEnd"/>
-      <w:r>
-        <w:rPr>
-          <w:rFonts w:ascii="Times New Roman" w:hAnsi="Times New Roman" w:cs="Times New Roman"/>
-          <w:i/>
-          <w:sz w:val="24"/>
-          <w:szCs w:val="24"/>
-        </w:rPr>
-        <w:t xml:space="preserve"> et al.</w:t>
+        <w:t>et al.</w:t>
       </w:r>
       <w:r>
         <w:rPr>
@@ -565,33 +573,15 @@
           <w:sz w:val="24"/>
           <w:szCs w:val="24"/>
         </w:rPr>
-        <w:t xml:space="preserve">the </w:t>
-      </w:r>
-      <w:proofErr w:type="gramStart"/>
-      <w:r>
-        <w:rPr>
-          <w:rFonts w:ascii="Times New Roman" w:hAnsi="Times New Roman" w:cs="Times New Roman"/>
-          <w:sz w:val="24"/>
-          <w:szCs w:val="24"/>
-        </w:rPr>
-        <w:t xml:space="preserve">vast </w:t>
-      </w:r>
-      <w:r>
-        <w:rPr>
-          <w:rFonts w:ascii="Times New Roman" w:hAnsi="Times New Roman" w:cs="Times New Roman"/>
-          <w:sz w:val="24"/>
-          <w:szCs w:val="24"/>
-        </w:rPr>
-        <w:t>majority</w:t>
-      </w:r>
-      <w:proofErr w:type="gramEnd"/>
-      <w:r>
-        <w:rPr>
-          <w:rFonts w:ascii="Times New Roman" w:hAnsi="Times New Roman" w:cs="Times New Roman"/>
-          <w:sz w:val="24"/>
-          <w:szCs w:val="24"/>
-        </w:rPr>
-        <w:t xml:space="preserve"> of the primary productivity occurring globally (</w:t>
+        <w:t xml:space="preserve">the vast </w:t>
+      </w:r>
+      <w:r>
+        <w:rPr>
+          <w:rFonts w:ascii="Times New Roman" w:hAnsi="Times New Roman" w:cs="Times New Roman"/>
+          <w:sz w:val="24"/>
+          <w:szCs w:val="24"/>
+        </w:rPr>
+        <w:t>majority of the primary productivity occurring globally (</w:t>
       </w:r>
       <w:r>
         <w:rPr>
@@ -704,25 +694,7 @@
           <w:sz w:val="24"/>
           <w:szCs w:val="24"/>
         </w:rPr>
-        <w:t xml:space="preserve">ithout these </w:t>
-      </w:r>
-      <w:proofErr w:type="gramStart"/>
-      <w:r>
-        <w:rPr>
-          <w:rFonts w:ascii="Times New Roman" w:hAnsi="Times New Roman" w:cs="Times New Roman"/>
-          <w:sz w:val="24"/>
-          <w:szCs w:val="24"/>
-        </w:rPr>
-        <w:t>microbes</w:t>
-      </w:r>
-      <w:proofErr w:type="gramEnd"/>
-      <w:r>
-        <w:rPr>
-          <w:rFonts w:ascii="Times New Roman" w:hAnsi="Times New Roman" w:cs="Times New Roman"/>
-          <w:sz w:val="24"/>
-          <w:szCs w:val="24"/>
-        </w:rPr>
-        <w:t xml:space="preserve"> present, the </w:t>
+        <w:t xml:space="preserve">ithout these microbes present, the </w:t>
       </w:r>
       <w:r>
         <w:rPr>
@@ -997,25 +969,7 @@
           <w:sz w:val="24"/>
           <w:szCs w:val="24"/>
         </w:rPr>
-        <w:t xml:space="preserve">). Of </w:t>
-      </w:r>
-      <w:proofErr w:type="gramStart"/>
-      <w:r>
-        <w:rPr>
-          <w:rFonts w:ascii="Times New Roman" w:hAnsi="Times New Roman" w:cs="Times New Roman"/>
-          <w:sz w:val="24"/>
-          <w:szCs w:val="24"/>
-        </w:rPr>
-        <w:t>particular importance</w:t>
-      </w:r>
-      <w:proofErr w:type="gramEnd"/>
-      <w:r>
-        <w:rPr>
-          <w:rFonts w:ascii="Times New Roman" w:hAnsi="Times New Roman" w:cs="Times New Roman"/>
-          <w:sz w:val="24"/>
-          <w:szCs w:val="24"/>
-        </w:rPr>
-        <w:t xml:space="preserve"> for this discussion is the </w:t>
+        <w:t xml:space="preserve">). Of particular importance for this discussion is the </w:t>
       </w:r>
       <w:proofErr w:type="spellStart"/>
       <w:r>
@@ -1731,87 +1685,7 @@
           <w:sz w:val="24"/>
           <w:szCs w:val="24"/>
         </w:rPr>
-        <w:t>If it is a microbe producing the biofuel in the human-created bioreactor under the conditions set deliberately by a human to get the microbe to best produce said biofuel, does that make it a microbial activity or a human one? Perhaps d</w:t>
-      </w:r>
-      <w:r>
-        <w:rPr>
-          <w:rFonts w:ascii="Times New Roman" w:hAnsi="Times New Roman" w:cs="Times New Roman"/>
-          <w:sz w:val="24"/>
-          <w:szCs w:val="24"/>
-        </w:rPr>
-        <w:t xml:space="preserve">rawing a distinction between the two may have mattered early in Earth’s </w:t>
-      </w:r>
-      <w:r>
-        <w:rPr>
-          <w:rFonts w:ascii="Times New Roman" w:hAnsi="Times New Roman" w:cs="Times New Roman"/>
-          <w:sz w:val="24"/>
-          <w:szCs w:val="24"/>
-        </w:rPr>
-        <w:t>history where complex inter-species relationships were in their infancy,</w:t>
-      </w:r>
-      <w:r>
-        <w:rPr>
-          <w:rFonts w:ascii="Times New Roman" w:hAnsi="Times New Roman" w:cs="Times New Roman"/>
-          <w:sz w:val="24"/>
-          <w:szCs w:val="24"/>
-        </w:rPr>
-        <w:t xml:space="preserve"> but </w:t>
-      </w:r>
-      <w:r>
-        <w:rPr>
-          <w:rFonts w:ascii="Times New Roman" w:hAnsi="Times New Roman" w:cs="Times New Roman"/>
-          <w:sz w:val="24"/>
-          <w:szCs w:val="24"/>
-        </w:rPr>
-        <w:t>that certainly is no longer the case. M</w:t>
-      </w:r>
-      <w:r>
-        <w:rPr>
-          <w:rFonts w:ascii="Times New Roman" w:hAnsi="Times New Roman" w:cs="Times New Roman"/>
-          <w:sz w:val="24"/>
-          <w:szCs w:val="24"/>
-        </w:rPr>
-        <w:t>icrob</w:t>
-      </w:r>
-      <w:r>
-        <w:rPr>
-          <w:rFonts w:ascii="Times New Roman" w:hAnsi="Times New Roman" w:cs="Times New Roman"/>
-          <w:sz w:val="24"/>
-          <w:szCs w:val="24"/>
-        </w:rPr>
-        <w:t xml:space="preserve">es are now intimately involved in </w:t>
-      </w:r>
-      <w:r>
-        <w:rPr>
-          <w:rFonts w:ascii="Times New Roman" w:hAnsi="Times New Roman" w:cs="Times New Roman"/>
-          <w:sz w:val="24"/>
-          <w:szCs w:val="24"/>
-        </w:rPr>
-        <w:t xml:space="preserve">most processes occurring on the earth </w:t>
-      </w:r>
-      <w:r>
-        <w:rPr>
-          <w:rFonts w:ascii="Times New Roman" w:hAnsi="Times New Roman" w:cs="Times New Roman"/>
-          <w:sz w:val="24"/>
-          <w:szCs w:val="24"/>
-        </w:rPr>
-        <w:t>whether they be metabolic or biogeochemical, and humanity is increasingly discovering ways of manipulating these same microbial processes for its own gain</w:t>
-      </w:r>
-      <w:r>
-        <w:rPr>
-          <w:rFonts w:ascii="Times New Roman" w:hAnsi="Times New Roman" w:cs="Times New Roman"/>
-          <w:sz w:val="24"/>
-          <w:szCs w:val="24"/>
-        </w:rPr>
-        <w:t>.</w:t>
-      </w:r>
-      <w:r>
-        <w:rPr>
-          <w:rFonts w:ascii="Times New Roman" w:hAnsi="Times New Roman" w:cs="Times New Roman"/>
-          <w:sz w:val="24"/>
-          <w:szCs w:val="24"/>
-        </w:rPr>
-        <w:t xml:space="preserve"> </w:t>
+        <w:t xml:space="preserve">If it is a microbe producing the biofuel in the human-created bioreactor under the conditions set deliberately by a human to get the microbe to best produce said biofuel, does that make it a microbial activity or a human one? Perhaps drawing a distinction between the two may have mattered early in Earth’s history where complex inter-species relationships were in their infancy, but that certainly is no longer the case. Microbes are now intimately involved in most processes occurring on the earth whether they be metabolic or biogeochemical, and humanity is increasingly discovering ways of manipulating these same microbial processes for its own gain. </w:t>
       </w:r>
       <w:r>
         <w:rPr>
@@ -1975,31 +1849,7 @@
           <w:sz w:val="24"/>
           <w:szCs w:val="24"/>
         </w:rPr>
-        <w:t>I agree with the prompt taken literally, but would argue that its implication that the microbial world is responsible for setting the course of the global ecosystem is untrue. While m</w:t>
-      </w:r>
-      <w:r>
-        <w:rPr>
-          <w:rFonts w:ascii="Times New Roman" w:hAnsi="Times New Roman" w:cs="Times New Roman"/>
-          <w:sz w:val="24"/>
-          <w:szCs w:val="24"/>
-        </w:rPr>
-        <w:t xml:space="preserve">icrobes are the biogeochemical “engines” </w:t>
-      </w:r>
-      <w:r>
-        <w:rPr>
-          <w:rFonts w:ascii="Times New Roman" w:hAnsi="Times New Roman" w:cs="Times New Roman"/>
-          <w:sz w:val="24"/>
-          <w:szCs w:val="24"/>
-        </w:rPr>
-        <w:t xml:space="preserve">that power </w:t>
-      </w:r>
-      <w:r>
-        <w:rPr>
-          <w:rFonts w:ascii="Times New Roman" w:hAnsi="Times New Roman" w:cs="Times New Roman"/>
-          <w:sz w:val="24"/>
-          <w:szCs w:val="24"/>
-        </w:rPr>
-        <w:t xml:space="preserve">Spaceship Earth, </w:t>
+        <w:t xml:space="preserve">I agree with the prompt taken literally, but would argue that its implication that the microbial world is responsible for setting the course of the global ecosystem is untrue. While microbes are the biogeochemical “engines” that power Spaceship Earth, </w:t>
       </w:r>
       <w:r>
         <w:rPr>
@@ -2288,25 +2138,7 @@
           <w:sz w:val="24"/>
           <w:szCs w:val="24"/>
         </w:rPr>
-        <w:t xml:space="preserve"> K, Persson </w:t>
-      </w:r>
-      <w:r>
-        <w:rPr>
-          <w:rFonts w:ascii="Times New Roman" w:hAnsi="Times New Roman" w:cs="Times New Roman"/>
-          <w:b/>
-          <w:sz w:val="24"/>
-          <w:szCs w:val="24"/>
-        </w:rPr>
-        <w:t>Å</w:t>
-      </w:r>
-      <w:r>
-        <w:rPr>
-          <w:rFonts w:ascii="Times New Roman" w:hAnsi="Times New Roman" w:cs="Times New Roman"/>
-          <w:b/>
-          <w:sz w:val="24"/>
-          <w:szCs w:val="24"/>
-        </w:rPr>
-        <w:t xml:space="preserve">, Chapin FS, </w:t>
+        <w:t xml:space="preserve"> K, Persson Å, Chapin FS, </w:t>
       </w:r>
       <w:proofErr w:type="spellStart"/>
       <w:r>
@@ -2823,16 +2655,7 @@
           <w:sz w:val="24"/>
           <w:szCs w:val="24"/>
         </w:rPr>
-        <w:t xml:space="preserve"> </w:t>
-      </w:r>
-      <w:r>
-        <w:rPr>
-          <w:rFonts w:ascii="Times New Roman" w:hAnsi="Times New Roman" w:cs="Times New Roman"/>
-          <w:b/>
-          <w:sz w:val="24"/>
-          <w:szCs w:val="24"/>
-        </w:rPr>
-        <w:t>D</w:t>
+        <w:t xml:space="preserve"> D</w:t>
       </w:r>
       <w:r>
         <w:rPr>
@@ -2952,15 +2775,7 @@
           <w:sz w:val="24"/>
           <w:szCs w:val="24"/>
         </w:rPr>
-        <w:t>4</w:t>
-      </w:r>
-      <w:r>
-        <w:rPr>
-          <w:rFonts w:ascii="Times New Roman" w:hAnsi="Times New Roman" w:cs="Times New Roman"/>
-          <w:sz w:val="24"/>
-          <w:szCs w:val="24"/>
-        </w:rPr>
-        <w:t xml:space="preserve">. </w:t>
+        <w:t xml:space="preserve">4. </w:t>
       </w:r>
       <w:r>
         <w:rPr>
@@ -3070,15 +2885,7 @@
           <w:sz w:val="24"/>
           <w:szCs w:val="24"/>
         </w:rPr>
-        <w:t>5</w:t>
-      </w:r>
-      <w:r>
-        <w:rPr>
-          <w:rFonts w:ascii="Times New Roman" w:hAnsi="Times New Roman" w:cs="Times New Roman"/>
-          <w:sz w:val="24"/>
-          <w:szCs w:val="24"/>
-        </w:rPr>
-        <w:t xml:space="preserve">. </w:t>
+        <w:t xml:space="preserve">5. </w:t>
       </w:r>
       <w:r>
         <w:rPr>
@@ -3209,15 +3016,7 @@
           <w:sz w:val="24"/>
           <w:szCs w:val="24"/>
         </w:rPr>
-        <w:t>6</w:t>
-      </w:r>
-      <w:r>
-        <w:rPr>
-          <w:rFonts w:ascii="Times New Roman" w:hAnsi="Times New Roman" w:cs="Times New Roman"/>
-          <w:sz w:val="24"/>
-          <w:szCs w:val="24"/>
-        </w:rPr>
-        <w:t xml:space="preserve">. </w:t>
+        <w:t xml:space="preserve">6. </w:t>
       </w:r>
       <w:r>
         <w:rPr>
@@ -4469,6 +4268,7 @@
   <w:style w:type="character" w:default="1" w:styleId="DefaultParagraphFont">
     <w:name w:val="Default Paragraph Font"/>
     <w:uiPriority w:val="1"/>
+    <w:semiHidden/>
     <w:unhideWhenUsed/>
   </w:style>
   <w:style w:type="table" w:default="1" w:styleId="TableNormal">

</xml_diff>